<commit_message>
edited documentation ans index.html
</commit_message>
<xml_diff>
--- a/VersaHelp Documentation.docx
+++ b/VersaHelp Documentation.docx
@@ -635,29 +635,13 @@
     </w:p>
     <w:p>
       <w:pPr>
-        <w:numPr>
-          <w:ilvl w:val="1"/>
-          <w:numId w:val="6"/>
-        </w:numPr>
-      </w:pPr>
-      <w:r>
-        <w:rPr>
-          <w:b/>
-          <w:bCs/>
-        </w:rPr>
-        <w:t>Wix</w:t>
-      </w:r>
-      <w:r>
-        <w:t>: Ideal for drag-and-drop customization with built-in booking features.</w:t>
-      </w:r>
-    </w:p>
-    <w:p>
-      <w:pPr>
-        <w:rPr>
-          <w:b/>
-          <w:bCs/>
-        </w:rPr>
-      </w:pPr>
+        <w:rPr>
+          <w:b/>
+          <w:bCs/>
+        </w:rPr>
+      </w:pPr>
+      <w:bookmarkStart w:id="0" w:name="_GoBack"/>
+      <w:bookmarkEnd w:id="0"/>
       <w:r>
         <w:rPr>
           <w:b/>
@@ -860,7 +844,6 @@
           <w:b/>
           <w:bCs/>
         </w:rPr>
-        <w:lastRenderedPageBreak/>
         <w:t>Contact Page</w:t>
       </w:r>
       <w:r>
@@ -875,6 +858,7 @@
         </w:numPr>
       </w:pPr>
       <w:r>
+        <w:lastRenderedPageBreak/>
         <w:t>Contact form</w:t>
       </w:r>
     </w:p>
@@ -1021,8 +1005,6 @@
       <w:r>
         <w:t xml:space="preserve">: Include short, clear </w:t>
       </w:r>
-      <w:bookmarkStart w:id="0" w:name="_GoBack"/>
-      <w:bookmarkEnd w:id="0"/>
       <w:r>
         <w:t>Meta</w:t>
       </w:r>
@@ -1263,33 +1245,33 @@
           <w:b/>
           <w:bCs/>
         </w:rPr>
+        <w:t>Monitor Traffic</w:t>
+      </w:r>
+      <w:r>
+        <w:t xml:space="preserve">: Use Google Analytics to track website traffic, user </w:t>
+      </w:r>
+      <w:proofErr w:type="spellStart"/>
+      <w:r>
+        <w:t>behavior</w:t>
+      </w:r>
+      <w:proofErr w:type="spellEnd"/>
+      <w:r>
+        <w:t>, and the most popular services.</w:t>
+      </w:r>
+    </w:p>
+    <w:p>
+      <w:pPr>
+        <w:numPr>
+          <w:ilvl w:val="0"/>
+          <w:numId w:val="13"/>
+        </w:numPr>
+      </w:pPr>
+      <w:r>
+        <w:rPr>
+          <w:b/>
+          <w:bCs/>
+        </w:rPr>
         <w:lastRenderedPageBreak/>
-        <w:t>Monitor Traffic</w:t>
-      </w:r>
-      <w:r>
-        <w:t xml:space="preserve">: Use Google Analytics to track website traffic, user </w:t>
-      </w:r>
-      <w:proofErr w:type="spellStart"/>
-      <w:r>
-        <w:t>behavior</w:t>
-      </w:r>
-      <w:proofErr w:type="spellEnd"/>
-      <w:r>
-        <w:t>, and the most popular services.</w:t>
-      </w:r>
-    </w:p>
-    <w:p>
-      <w:pPr>
-        <w:numPr>
-          <w:ilvl w:val="0"/>
-          <w:numId w:val="13"/>
-        </w:numPr>
-      </w:pPr>
-      <w:r>
-        <w:rPr>
-          <w:b/>
-          <w:bCs/>
-        </w:rPr>
         <w:t>User Feedback</w:t>
       </w:r>
       <w:r>
@@ -3687,6 +3669,7 @@
   <w:style w:type="character" w:default="1" w:styleId="DefaultParagraphFont">
     <w:name w:val="Default Paragraph Font"/>
     <w:uiPriority w:val="1"/>
+    <w:semiHidden/>
     <w:unhideWhenUsed/>
   </w:style>
   <w:style w:type="table" w:default="1" w:styleId="TableNormal">

</xml_diff>